<commit_message>
procesos y primer error constraint
</commit_message>
<xml_diff>
--- a/Doc1.docx
+++ b/Doc1.docx
@@ -12,7 +12,7 @@
         <w:rPr>
           <w:lang w:val="es-ES"/>
         </w:rPr>
-        <w:t>Se ejecuta todos los cambios del plan de implementación</w:t>
+        <w:t>Crear los FK</w:t>
       </w:r>
     </w:p>
     <w:p>
@@ -26,10 +26,10 @@
           <w:noProof/>
         </w:rPr>
         <w:drawing>
-          <wp:inline distT="0" distB="0" distL="0" distR="0" wp14:anchorId="40FCF37E" wp14:editId="3C4DB781">
-            <wp:extent cx="4238625" cy="5191125"/>
-            <wp:effectExtent l="0" t="0" r="9525" b="9525"/>
-            <wp:docPr id="1" name="Imagen 1"/>
+          <wp:inline distT="0" distB="0" distL="0" distR="0" wp14:anchorId="1A28185C" wp14:editId="2D59522E">
+            <wp:extent cx="5400040" cy="1844675"/>
+            <wp:effectExtent l="0" t="0" r="0" b="3175"/>
+            <wp:docPr id="3" name="Imagen 3"/>
             <wp:cNvGraphicFramePr>
               <a:graphicFrameLocks xmlns:a="http://schemas.openxmlformats.org/drawingml/2006/main" noChangeAspect="1"/>
             </wp:cNvGraphicFramePr>
@@ -49,6 +49,66 @@
                   <pic:spPr>
                     <a:xfrm>
                       <a:off x="0" y="0"/>
+                      <a:ext cx="5400040" cy="1844675"/>
+                    </a:xfrm>
+                    <a:prstGeom prst="rect">
+                      <a:avLst/>
+                    </a:prstGeom>
+                  </pic:spPr>
+                </pic:pic>
+              </a:graphicData>
+            </a:graphic>
+          </wp:inline>
+        </w:drawing>
+      </w:r>
+    </w:p>
+    <w:p>
+      <w:pPr>
+        <w:rPr>
+          <w:lang w:val="es-ES"/>
+        </w:rPr>
+      </w:pPr>
+      <w:r>
+        <w:rPr>
+          <w:lang w:val="es-ES"/>
+        </w:rPr>
+        <w:t>Se ejecuta todos los cambios del plan de implementación</w:t>
+      </w:r>
+    </w:p>
+    <w:p>
+      <w:pPr>
+        <w:rPr>
+          <w:lang w:val="es-ES"/>
+        </w:rPr>
+      </w:pPr>
+      <w:r>
+        <w:rPr>
+          <w:noProof/>
+        </w:rPr>
+        <w:drawing>
+          <wp:inline distT="0" distB="0" distL="0" distR="0" wp14:anchorId="40FCF37E" wp14:editId="3C4DB781">
+            <wp:extent cx="4238625" cy="5191125"/>
+            <wp:effectExtent l="0" t="0" r="9525" b="9525"/>
+            <wp:docPr id="1" name="Imagen 1"/>
+            <wp:cNvGraphicFramePr>
+              <a:graphicFrameLocks xmlns:a="http://schemas.openxmlformats.org/drawingml/2006/main" noChangeAspect="1"/>
+            </wp:cNvGraphicFramePr>
+            <a:graphic xmlns:a="http://schemas.openxmlformats.org/drawingml/2006/main">
+              <a:graphicData uri="http://schemas.openxmlformats.org/drawingml/2006/picture">
+                <pic:pic xmlns:pic="http://schemas.openxmlformats.org/drawingml/2006/picture">
+                  <pic:nvPicPr>
+                    <pic:cNvPr id="1" name=""/>
+                    <pic:cNvPicPr/>
+                  </pic:nvPicPr>
+                  <pic:blipFill>
+                    <a:blip r:embed="rId5"/>
+                    <a:stretch>
+                      <a:fillRect/>
+                    </a:stretch>
+                  </pic:blipFill>
+                  <pic:spPr>
+                    <a:xfrm>
+                      <a:off x="0" y="0"/>
                       <a:ext cx="4238625" cy="5191125"/>
                     </a:xfrm>
                     <a:prstGeom prst="rect">
@@ -61,8 +121,595 @@
           </wp:inline>
         </w:drawing>
       </w:r>
+    </w:p>
+    <w:p>
+      <w:pPr>
+        <w:rPr>
+          <w:lang w:val="es-ES"/>
+        </w:rPr>
+      </w:pPr>
+      <w:r>
+        <w:rPr>
+          <w:lang w:val="es-ES"/>
+        </w:rPr>
+        <w:t xml:space="preserve">Error de eliminar los </w:t>
+      </w:r>
+      <w:proofErr w:type="spellStart"/>
+      <w:r>
+        <w:rPr>
+          <w:lang w:val="es-ES"/>
+        </w:rPr>
+        <w:t>constraint</w:t>
+      </w:r>
+      <w:proofErr w:type="spellEnd"/>
+      <w:r>
+        <w:rPr>
+          <w:lang w:val="es-ES"/>
+        </w:rPr>
+        <w:t xml:space="preserve"> de las FK</w:t>
+      </w:r>
+    </w:p>
+    <w:p>
+      <w:pPr>
+        <w:rPr>
+          <w:lang w:val="es-ES"/>
+        </w:rPr>
+      </w:pPr>
+      <w:r>
+        <w:rPr>
+          <w:noProof/>
+        </w:rPr>
+        <w:lastRenderedPageBreak/>
+        <w:drawing>
+          <wp:inline distT="0" distB="0" distL="0" distR="0" wp14:anchorId="23F8AF7F" wp14:editId="0C380AF6">
+            <wp:extent cx="5276850" cy="1876425"/>
+            <wp:effectExtent l="0" t="0" r="0" b="9525"/>
+            <wp:docPr id="4" name="Imagen 4"/>
+            <wp:cNvGraphicFramePr>
+              <a:graphicFrameLocks xmlns:a="http://schemas.openxmlformats.org/drawingml/2006/main" noChangeAspect="1"/>
+            </wp:cNvGraphicFramePr>
+            <a:graphic xmlns:a="http://schemas.openxmlformats.org/drawingml/2006/main">
+              <a:graphicData uri="http://schemas.openxmlformats.org/drawingml/2006/picture">
+                <pic:pic xmlns:pic="http://schemas.openxmlformats.org/drawingml/2006/picture">
+                  <pic:nvPicPr>
+                    <pic:cNvPr id="1" name=""/>
+                    <pic:cNvPicPr/>
+                  </pic:nvPicPr>
+                  <pic:blipFill>
+                    <a:blip r:embed="rId6"/>
+                    <a:stretch>
+                      <a:fillRect/>
+                    </a:stretch>
+                  </pic:blipFill>
+                  <pic:spPr>
+                    <a:xfrm>
+                      <a:off x="0" y="0"/>
+                      <a:ext cx="5276850" cy="1876425"/>
+                    </a:xfrm>
+                    <a:prstGeom prst="rect">
+                      <a:avLst/>
+                    </a:prstGeom>
+                  </pic:spPr>
+                </pic:pic>
+              </a:graphicData>
+            </a:graphic>
+          </wp:inline>
+        </w:drawing>
+      </w:r>
+      <w:r>
+        <w:rPr>
+          <w:noProof/>
+        </w:rPr>
+        <w:drawing>
+          <wp:inline distT="0" distB="0" distL="0" distR="0" wp14:anchorId="15B80AC8" wp14:editId="56DC64D4">
+            <wp:extent cx="4962525" cy="4724400"/>
+            <wp:effectExtent l="0" t="0" r="9525" b="0"/>
+            <wp:docPr id="11" name="Imagen 11"/>
+            <wp:cNvGraphicFramePr>
+              <a:graphicFrameLocks xmlns:a="http://schemas.openxmlformats.org/drawingml/2006/main" noChangeAspect="1"/>
+            </wp:cNvGraphicFramePr>
+            <a:graphic xmlns:a="http://schemas.openxmlformats.org/drawingml/2006/main">
+              <a:graphicData uri="http://schemas.openxmlformats.org/drawingml/2006/picture">
+                <pic:pic xmlns:pic="http://schemas.openxmlformats.org/drawingml/2006/picture">
+                  <pic:nvPicPr>
+                    <pic:cNvPr id="1" name=""/>
+                    <pic:cNvPicPr/>
+                  </pic:nvPicPr>
+                  <pic:blipFill>
+                    <a:blip r:embed="rId7"/>
+                    <a:stretch>
+                      <a:fillRect/>
+                    </a:stretch>
+                  </pic:blipFill>
+                  <pic:spPr>
+                    <a:xfrm>
+                      <a:off x="0" y="0"/>
+                      <a:ext cx="4962525" cy="4724400"/>
+                    </a:xfrm>
+                    <a:prstGeom prst="rect">
+                      <a:avLst/>
+                    </a:prstGeom>
+                  </pic:spPr>
+                </pic:pic>
+              </a:graphicData>
+            </a:graphic>
+          </wp:inline>
+        </w:drawing>
+      </w:r>
+    </w:p>
+    <w:p>
+      <w:pPr>
+        <w:rPr>
+          <w:noProof/>
+        </w:rPr>
+      </w:pPr>
+    </w:p>
+    <w:p>
+      <w:pPr>
+        <w:rPr>
+          <w:noProof/>
+        </w:rPr>
+      </w:pPr>
+      <w:r>
+        <w:rPr>
+          <w:noProof/>
+        </w:rPr>
+        <w:t>Se ejecuto los alter table anuque no se borro constraints</w:t>
+      </w:r>
+    </w:p>
+    <w:p>
+      <w:pPr>
+        <w:rPr>
+          <w:lang w:val="es-ES"/>
+        </w:rPr>
+      </w:pPr>
+      <w:r>
+        <w:rPr>
+          <w:noProof/>
+        </w:rPr>
+        <w:drawing>
+          <wp:inline distT="0" distB="0" distL="0" distR="0" wp14:anchorId="334C13FF" wp14:editId="08A7FC46">
+            <wp:extent cx="3895725" cy="1323975"/>
+            <wp:effectExtent l="0" t="0" r="9525" b="9525"/>
+            <wp:docPr id="5" name="Imagen 5"/>
+            <wp:cNvGraphicFramePr>
+              <a:graphicFrameLocks xmlns:a="http://schemas.openxmlformats.org/drawingml/2006/main" noChangeAspect="1"/>
+            </wp:cNvGraphicFramePr>
+            <a:graphic xmlns:a="http://schemas.openxmlformats.org/drawingml/2006/main">
+              <a:graphicData uri="http://schemas.openxmlformats.org/drawingml/2006/picture">
+                <pic:pic xmlns:pic="http://schemas.openxmlformats.org/drawingml/2006/picture">
+                  <pic:nvPicPr>
+                    <pic:cNvPr id="1" name=""/>
+                    <pic:cNvPicPr/>
+                  </pic:nvPicPr>
+                  <pic:blipFill>
+                    <a:blip r:embed="rId8"/>
+                    <a:stretch>
+                      <a:fillRect/>
+                    </a:stretch>
+                  </pic:blipFill>
+                  <pic:spPr>
+                    <a:xfrm>
+                      <a:off x="0" y="0"/>
+                      <a:ext cx="3895725" cy="1323975"/>
+                    </a:xfrm>
+                    <a:prstGeom prst="rect">
+                      <a:avLst/>
+                    </a:prstGeom>
+                  </pic:spPr>
+                </pic:pic>
+              </a:graphicData>
+            </a:graphic>
+          </wp:inline>
+        </w:drawing>
+      </w:r>
+    </w:p>
+    <w:p>
+      <w:pPr>
+        <w:rPr>
+          <w:lang w:val="es-ES"/>
+        </w:rPr>
+      </w:pPr>
+      <w:r>
+        <w:rPr>
+          <w:noProof/>
+        </w:rPr>
+        <w:lastRenderedPageBreak/>
+        <w:drawing>
+          <wp:inline distT="0" distB="0" distL="0" distR="0" wp14:anchorId="7117F635" wp14:editId="40D45840">
+            <wp:extent cx="3895725" cy="1323975"/>
+            <wp:effectExtent l="0" t="0" r="9525" b="9525"/>
+            <wp:docPr id="6" name="Imagen 6"/>
+            <wp:cNvGraphicFramePr>
+              <a:graphicFrameLocks xmlns:a="http://schemas.openxmlformats.org/drawingml/2006/main" noChangeAspect="1"/>
+            </wp:cNvGraphicFramePr>
+            <a:graphic xmlns:a="http://schemas.openxmlformats.org/drawingml/2006/main">
+              <a:graphicData uri="http://schemas.openxmlformats.org/drawingml/2006/picture">
+                <pic:pic xmlns:pic="http://schemas.openxmlformats.org/drawingml/2006/picture">
+                  <pic:nvPicPr>
+                    <pic:cNvPr id="1" name=""/>
+                    <pic:cNvPicPr/>
+                  </pic:nvPicPr>
+                  <pic:blipFill>
+                    <a:blip r:embed="rId8"/>
+                    <a:stretch>
+                      <a:fillRect/>
+                    </a:stretch>
+                  </pic:blipFill>
+                  <pic:spPr>
+                    <a:xfrm>
+                      <a:off x="0" y="0"/>
+                      <a:ext cx="3895725" cy="1323975"/>
+                    </a:xfrm>
+                    <a:prstGeom prst="rect">
+                      <a:avLst/>
+                    </a:prstGeom>
+                  </pic:spPr>
+                </pic:pic>
+              </a:graphicData>
+            </a:graphic>
+          </wp:inline>
+        </w:drawing>
+      </w:r>
+      <w:r>
+        <w:rPr>
+          <w:noProof/>
+        </w:rPr>
+        <w:drawing>
+          <wp:inline distT="0" distB="0" distL="0" distR="0" wp14:anchorId="3AB16B3A" wp14:editId="7B491B9E">
+            <wp:extent cx="4295775" cy="2209800"/>
+            <wp:effectExtent l="0" t="0" r="9525" b="0"/>
+            <wp:docPr id="7" name="Imagen 7"/>
+            <wp:cNvGraphicFramePr>
+              <a:graphicFrameLocks xmlns:a="http://schemas.openxmlformats.org/drawingml/2006/main" noChangeAspect="1"/>
+            </wp:cNvGraphicFramePr>
+            <a:graphic xmlns:a="http://schemas.openxmlformats.org/drawingml/2006/main">
+              <a:graphicData uri="http://schemas.openxmlformats.org/drawingml/2006/picture">
+                <pic:pic xmlns:pic="http://schemas.openxmlformats.org/drawingml/2006/picture">
+                  <pic:nvPicPr>
+                    <pic:cNvPr id="1" name=""/>
+                    <pic:cNvPicPr/>
+                  </pic:nvPicPr>
+                  <pic:blipFill>
+                    <a:blip r:embed="rId9"/>
+                    <a:stretch>
+                      <a:fillRect/>
+                    </a:stretch>
+                  </pic:blipFill>
+                  <pic:spPr>
+                    <a:xfrm>
+                      <a:off x="0" y="0"/>
+                      <a:ext cx="4295775" cy="2209800"/>
+                    </a:xfrm>
+                    <a:prstGeom prst="rect">
+                      <a:avLst/>
+                    </a:prstGeom>
+                  </pic:spPr>
+                </pic:pic>
+              </a:graphicData>
+            </a:graphic>
+          </wp:inline>
+        </w:drawing>
+      </w:r>
+      <w:r>
+        <w:rPr>
+          <w:noProof/>
+        </w:rPr>
+        <w:drawing>
+          <wp:inline distT="0" distB="0" distL="0" distR="0" wp14:anchorId="09521FAD" wp14:editId="473BD8F4">
+            <wp:extent cx="3486150" cy="1847850"/>
+            <wp:effectExtent l="0" t="0" r="0" b="0"/>
+            <wp:docPr id="8" name="Imagen 8"/>
+            <wp:cNvGraphicFramePr>
+              <a:graphicFrameLocks xmlns:a="http://schemas.openxmlformats.org/drawingml/2006/main" noChangeAspect="1"/>
+            </wp:cNvGraphicFramePr>
+            <a:graphic xmlns:a="http://schemas.openxmlformats.org/drawingml/2006/main">
+              <a:graphicData uri="http://schemas.openxmlformats.org/drawingml/2006/picture">
+                <pic:pic xmlns:pic="http://schemas.openxmlformats.org/drawingml/2006/picture">
+                  <pic:nvPicPr>
+                    <pic:cNvPr id="1" name=""/>
+                    <pic:cNvPicPr/>
+                  </pic:nvPicPr>
+                  <pic:blipFill>
+                    <a:blip r:embed="rId10"/>
+                    <a:stretch>
+                      <a:fillRect/>
+                    </a:stretch>
+                  </pic:blipFill>
+                  <pic:spPr>
+                    <a:xfrm>
+                      <a:off x="0" y="0"/>
+                      <a:ext cx="3486150" cy="1847850"/>
+                    </a:xfrm>
+                    <a:prstGeom prst="rect">
+                      <a:avLst/>
+                    </a:prstGeom>
+                  </pic:spPr>
+                </pic:pic>
+              </a:graphicData>
+            </a:graphic>
+          </wp:inline>
+        </w:drawing>
+      </w:r>
+      <w:r>
+        <w:rPr>
+          <w:noProof/>
+        </w:rPr>
+        <w:drawing>
+          <wp:inline distT="0" distB="0" distL="0" distR="0" wp14:anchorId="5E1419F0" wp14:editId="2E9ADDD4">
+            <wp:extent cx="3352800" cy="1666875"/>
+            <wp:effectExtent l="0" t="0" r="0" b="9525"/>
+            <wp:docPr id="9" name="Imagen 9"/>
+            <wp:cNvGraphicFramePr>
+              <a:graphicFrameLocks xmlns:a="http://schemas.openxmlformats.org/drawingml/2006/main" noChangeAspect="1"/>
+            </wp:cNvGraphicFramePr>
+            <a:graphic xmlns:a="http://schemas.openxmlformats.org/drawingml/2006/main">
+              <a:graphicData uri="http://schemas.openxmlformats.org/drawingml/2006/picture">
+                <pic:pic xmlns:pic="http://schemas.openxmlformats.org/drawingml/2006/picture">
+                  <pic:nvPicPr>
+                    <pic:cNvPr id="1" name=""/>
+                    <pic:cNvPicPr/>
+                  </pic:nvPicPr>
+                  <pic:blipFill>
+                    <a:blip r:embed="rId11"/>
+                    <a:stretch>
+                      <a:fillRect/>
+                    </a:stretch>
+                  </pic:blipFill>
+                  <pic:spPr>
+                    <a:xfrm>
+                      <a:off x="0" y="0"/>
+                      <a:ext cx="3352800" cy="1666875"/>
+                    </a:xfrm>
+                    <a:prstGeom prst="rect">
+                      <a:avLst/>
+                    </a:prstGeom>
+                  </pic:spPr>
+                </pic:pic>
+              </a:graphicData>
+            </a:graphic>
+          </wp:inline>
+        </w:drawing>
+      </w:r>
+    </w:p>
+    <w:p>
+      <w:pPr>
+        <w:rPr>
+          <w:lang w:val="es-ES"/>
+        </w:rPr>
+      </w:pPr>
+      <w:r>
+        <w:rPr>
+          <w:noProof/>
+        </w:rPr>
+        <w:lastRenderedPageBreak/>
+        <w:drawing>
+          <wp:inline distT="0" distB="0" distL="0" distR="0" wp14:anchorId="4204F996" wp14:editId="6CD4EAE5">
+            <wp:extent cx="3838575" cy="1952625"/>
+            <wp:effectExtent l="0" t="0" r="9525" b="9525"/>
+            <wp:docPr id="10" name="Imagen 10"/>
+            <wp:cNvGraphicFramePr>
+              <a:graphicFrameLocks xmlns:a="http://schemas.openxmlformats.org/drawingml/2006/main" noChangeAspect="1"/>
+            </wp:cNvGraphicFramePr>
+            <a:graphic xmlns:a="http://schemas.openxmlformats.org/drawingml/2006/main">
+              <a:graphicData uri="http://schemas.openxmlformats.org/drawingml/2006/picture">
+                <pic:pic xmlns:pic="http://schemas.openxmlformats.org/drawingml/2006/picture">
+                  <pic:nvPicPr>
+                    <pic:cNvPr id="1" name=""/>
+                    <pic:cNvPicPr/>
+                  </pic:nvPicPr>
+                  <pic:blipFill>
+                    <a:blip r:embed="rId12"/>
+                    <a:stretch>
+                      <a:fillRect/>
+                    </a:stretch>
+                  </pic:blipFill>
+                  <pic:spPr>
+                    <a:xfrm>
+                      <a:off x="0" y="0"/>
+                      <a:ext cx="3838575" cy="1952625"/>
+                    </a:xfrm>
+                    <a:prstGeom prst="rect">
+                      <a:avLst/>
+                    </a:prstGeom>
+                  </pic:spPr>
+                </pic:pic>
+              </a:graphicData>
+            </a:graphic>
+          </wp:inline>
+        </w:drawing>
+      </w:r>
+    </w:p>
+    <w:p>
+      <w:pPr>
+        <w:rPr>
+          <w:lang w:val="es-ES"/>
+        </w:rPr>
+      </w:pPr>
+      <w:r>
+        <w:rPr>
+          <w:lang w:val="es-ES"/>
+        </w:rPr>
+        <w:t>C</w:t>
+      </w:r>
+      <w:r>
+        <w:rPr>
+          <w:lang w:val="es-ES"/>
+        </w:rPr>
+        <w:t>reamos el proceso almacenado</w:t>
+      </w:r>
+    </w:p>
+    <w:p>
+      <w:pPr>
+        <w:rPr>
+          <w:lang w:val="es-ES"/>
+        </w:rPr>
+      </w:pPr>
+      <w:r>
+        <w:rPr>
+          <w:lang w:val="es-ES"/>
+        </w:rPr>
+        <w:t xml:space="preserve">Y </w:t>
+      </w:r>
+      <w:proofErr w:type="spellStart"/>
+      <w:r>
+        <w:rPr>
+          <w:lang w:val="es-ES"/>
+        </w:rPr>
+        <w:t>executamos</w:t>
+      </w:r>
+      <w:proofErr w:type="spellEnd"/>
+    </w:p>
+    <w:p>
+      <w:pPr>
+        <w:rPr>
+          <w:lang w:val="es-ES"/>
+        </w:rPr>
+      </w:pPr>
+      <w:r>
+        <w:rPr>
+          <w:noProof/>
+        </w:rPr>
+        <w:drawing>
+          <wp:inline distT="0" distB="0" distL="0" distR="0" wp14:anchorId="0CDF5D0C" wp14:editId="0535D61C">
+            <wp:extent cx="2638425" cy="3857625"/>
+            <wp:effectExtent l="0" t="0" r="9525" b="9525"/>
+            <wp:docPr id="12" name="Imagen 12"/>
+            <wp:cNvGraphicFramePr>
+              <a:graphicFrameLocks xmlns:a="http://schemas.openxmlformats.org/drawingml/2006/main" noChangeAspect="1"/>
+            </wp:cNvGraphicFramePr>
+            <a:graphic xmlns:a="http://schemas.openxmlformats.org/drawingml/2006/main">
+              <a:graphicData uri="http://schemas.openxmlformats.org/drawingml/2006/picture">
+                <pic:pic xmlns:pic="http://schemas.openxmlformats.org/drawingml/2006/picture">
+                  <pic:nvPicPr>
+                    <pic:cNvPr id="1" name=""/>
+                    <pic:cNvPicPr/>
+                  </pic:nvPicPr>
+                  <pic:blipFill>
+                    <a:blip r:embed="rId13"/>
+                    <a:stretch>
+                      <a:fillRect/>
+                    </a:stretch>
+                  </pic:blipFill>
+                  <pic:spPr>
+                    <a:xfrm>
+                      <a:off x="0" y="0"/>
+                      <a:ext cx="2638425" cy="3857625"/>
+                    </a:xfrm>
+                    <a:prstGeom prst="rect">
+                      <a:avLst/>
+                    </a:prstGeom>
+                  </pic:spPr>
+                </pic:pic>
+              </a:graphicData>
+            </a:graphic>
+          </wp:inline>
+        </w:drawing>
+      </w:r>
+    </w:p>
+    <w:p>
+      <w:pPr>
+        <w:rPr>
+          <w:lang w:val="es-ES"/>
+        </w:rPr>
+      </w:pPr>
+      <w:r>
+        <w:rPr>
+          <w:noProof/>
+        </w:rPr>
+        <w:lastRenderedPageBreak/>
+        <w:drawing>
+          <wp:inline distT="0" distB="0" distL="0" distR="0" wp14:anchorId="552ACD83" wp14:editId="347206DA">
+            <wp:extent cx="4533900" cy="2752725"/>
+            <wp:effectExtent l="0" t="0" r="0" b="9525"/>
+            <wp:docPr id="13" name="Imagen 13"/>
+            <wp:cNvGraphicFramePr>
+              <a:graphicFrameLocks xmlns:a="http://schemas.openxmlformats.org/drawingml/2006/main" noChangeAspect="1"/>
+            </wp:cNvGraphicFramePr>
+            <a:graphic xmlns:a="http://schemas.openxmlformats.org/drawingml/2006/main">
+              <a:graphicData uri="http://schemas.openxmlformats.org/drawingml/2006/picture">
+                <pic:pic xmlns:pic="http://schemas.openxmlformats.org/drawingml/2006/picture">
+                  <pic:nvPicPr>
+                    <pic:cNvPr id="1" name=""/>
+                    <pic:cNvPicPr/>
+                  </pic:nvPicPr>
+                  <pic:blipFill>
+                    <a:blip r:embed="rId14"/>
+                    <a:stretch>
+                      <a:fillRect/>
+                    </a:stretch>
+                  </pic:blipFill>
+                  <pic:spPr>
+                    <a:xfrm>
+                      <a:off x="0" y="0"/>
+                      <a:ext cx="4533900" cy="2752725"/>
+                    </a:xfrm>
+                    <a:prstGeom prst="rect">
+                      <a:avLst/>
+                    </a:prstGeom>
+                  </pic:spPr>
+                </pic:pic>
+              </a:graphicData>
+            </a:graphic>
+          </wp:inline>
+        </w:drawing>
+      </w:r>
+    </w:p>
+    <w:p>
+      <w:pPr>
+        <w:rPr>
+          <w:lang w:val="es-ES"/>
+        </w:rPr>
+      </w:pPr>
       <w:bookmarkStart w:id="0" w:name="_GoBack"/>
       <w:bookmarkEnd w:id="0"/>
+    </w:p>
+    <w:p>
+      <w:pPr>
+        <w:rPr>
+          <w:lang w:val="es-ES"/>
+        </w:rPr>
+      </w:pPr>
+      <w:r>
+        <w:rPr>
+          <w:noProof/>
+        </w:rPr>
+        <w:drawing>
+          <wp:inline distT="0" distB="0" distL="0" distR="0" wp14:anchorId="528781E4" wp14:editId="3C4DA2B3">
+            <wp:extent cx="5400040" cy="1925955"/>
+            <wp:effectExtent l="0" t="0" r="0" b="0"/>
+            <wp:docPr id="14" name="Imagen 14"/>
+            <wp:cNvGraphicFramePr>
+              <a:graphicFrameLocks xmlns:a="http://schemas.openxmlformats.org/drawingml/2006/main" noChangeAspect="1"/>
+            </wp:cNvGraphicFramePr>
+            <a:graphic xmlns:a="http://schemas.openxmlformats.org/drawingml/2006/main">
+              <a:graphicData uri="http://schemas.openxmlformats.org/drawingml/2006/picture">
+                <pic:pic xmlns:pic="http://schemas.openxmlformats.org/drawingml/2006/picture">
+                  <pic:nvPicPr>
+                    <pic:cNvPr id="1" name=""/>
+                    <pic:cNvPicPr/>
+                  </pic:nvPicPr>
+                  <pic:blipFill>
+                    <a:blip r:embed="rId15"/>
+                    <a:stretch>
+                      <a:fillRect/>
+                    </a:stretch>
+                  </pic:blipFill>
+                  <pic:spPr>
+                    <a:xfrm>
+                      <a:off x="0" y="0"/>
+                      <a:ext cx="5400040" cy="1925955"/>
+                    </a:xfrm>
+                    <a:prstGeom prst="rect">
+                      <a:avLst/>
+                    </a:prstGeom>
+                  </pic:spPr>
+                </pic:pic>
+              </a:graphicData>
+            </a:graphic>
+          </wp:inline>
+        </w:drawing>
+      </w:r>
     </w:p>
     <w:sectPr>
       <w:pgSz w:w="11906" w:h="16838"/>

</xml_diff>